<commit_message>
fix text and links
</commit_message>
<xml_diff>
--- a/session1/rede-prompt.docx
+++ b/session1/rede-prompt.docx
@@ -130,9 +130,9 @@
       <w:pPr>
         <w:rPr>
           <w:rFonts w:ascii="Courier New" w:hAnsi="Courier New" w:cs="Courier New"/>
-          <w:color w:val="EE0000"/>
-          <w:sz w:val="40"/>
-          <w:szCs w:val="40"/>
+          <w:color w:val="FFFFFF" w:themeColor="background1"/>
+          <w:sz w:val="2"/>
+          <w:szCs w:val="2"/>
           <w:lang w:val="de-DE"/>
         </w:rPr>
       </w:pPr>
@@ -212,7 +212,27 @@
           <w:szCs w:val="2"/>
           <w:lang w:val="de-DE"/>
         </w:rPr>
-        <w:t xml:space="preserve">der Erforschung von </w:t>
+        <w:t xml:space="preserve">der </w:t>
+      </w:r>
+      <w:r>
+        <w:rPr>
+          <w:rFonts w:ascii="Courier New" w:hAnsi="Courier New" w:cs="Courier New"/>
+          <w:color w:val="FFFFFF" w:themeColor="background1"/>
+          <w:sz w:val="2"/>
+          <w:szCs w:val="2"/>
+          <w:lang w:val="de-DE"/>
+        </w:rPr>
+        <w:t>Psychologief</w:t>
+      </w:r>
+      <w:r>
+        <w:rPr>
+          <w:rFonts w:ascii="Courier New" w:hAnsi="Courier New" w:cs="Courier New"/>
+          <w:color w:val="FFFFFF" w:themeColor="background1"/>
+          <w:sz w:val="2"/>
+          <w:szCs w:val="2"/>
+          <w:lang w:val="de-DE"/>
+        </w:rPr>
+        <w:t xml:space="preserve">orschung von </w:t>
       </w:r>
       <w:r>
         <w:rPr>

</xml_diff>